<commit_message>
Update Noi dung goi y do an mon hoc Unity.docx
</commit_message>
<xml_diff>
--- a/Noi dung goi y do an mon hoc Unity.docx
+++ b/Noi dung goi y do an mon hoc Unity.docx
@@ -248,70 +248,44 @@
     </w:p>
     <w:p>
       <w:pPr>
-        <w:pStyle w:val="Heading4"/>
+        <w:spacing w:line="360" w:lineRule="auto"/>
+        <w:jc w:val="center"/>
         <w:rPr>
           <w:b/>
           <w:bCs/>
-          <w:sz w:val="32"/>
-          <w:szCs w:val="32"/>
+          <w:sz w:val="34"/>
+          <w:szCs w:val="34"/>
         </w:rPr>
       </w:pPr>
       <w:r>
         <w:rPr>
           <w:b/>
           <w:bCs/>
-          <w:sz w:val="32"/>
-          <w:szCs w:val="32"/>
-        </w:rPr>
-        <w:t xml:space="preserve">CHUYÊN ĐỀ CHUYÊN SÂU KỸ THUẬT PHẦN MỀM </w:t>
-      </w:r>
-      <w:r>
+          <w:sz w:val="34"/>
+          <w:szCs w:val="34"/>
+        </w:rPr>
+        <w:t>XÂY DỰNG GAME ĐUA XE VƯỢT CHƯỚNG NGẠI VẬT</w:t>
+      </w:r>
+    </w:p>
+    <w:p>
+      <w:pPr>
+        <w:spacing w:line="360" w:lineRule="auto"/>
+        <w:jc w:val="center"/>
         <w:rPr>
           <w:b/>
           <w:bCs/>
-          <w:sz w:val="32"/>
-          <w:szCs w:val="32"/>
-        </w:rPr>
-        <w:t>1</w:t>
-      </w:r>
-    </w:p>
-    <w:p>
-      <w:pPr>
-        <w:spacing w:line="360" w:lineRule="auto"/>
-        <w:jc w:val="center"/>
+          <w:sz w:val="34"/>
+          <w:szCs w:val="34"/>
+        </w:rPr>
+      </w:pPr>
+      <w:r>
         <w:rPr>
           <w:b/>
           <w:bCs/>
-          <w:sz w:val="32"/>
-          <w:szCs w:val="32"/>
-        </w:rPr>
-      </w:pPr>
-      <w:r>
-        <w:rPr>
-          <w:b/>
-          <w:bCs/>
-          <w:sz w:val="32"/>
-          <w:szCs w:val="32"/>
-        </w:rPr>
-        <w:t>“</w:t>
-      </w:r>
-      <w:r>
-        <w:rPr>
-          <w:b/>
-          <w:bCs/>
-          <w:sz w:val="32"/>
-          <w:szCs w:val="32"/>
-        </w:rPr>
-        <w:t>XÂY DỰNG GAME ĐUA XE VƯỢT CHƯỚNG NGẠI VẬ</w:t>
-      </w:r>
-      <w:r>
-        <w:rPr>
-          <w:b/>
-          <w:bCs/>
-          <w:sz w:val="32"/>
-          <w:szCs w:val="32"/>
-        </w:rPr>
-        <w:t>T”</w:t>
+          <w:sz w:val="34"/>
+          <w:szCs w:val="34"/>
+        </w:rPr>
+        <w:t>DỰA TRÊN NỀN TẢNG UNITY 3D</w:t>
       </w:r>
     </w:p>
     <w:p>
@@ -404,7 +378,7 @@
           <w:bCs/>
           <w:sz w:val="30"/>
         </w:rPr>
-        <w:t>Lồng An Phúc</w:t>
+        <w:t>&lt;Tên&gt;</w:t>
       </w:r>
       <w:r>
         <w:rPr>
@@ -421,14 +395,6 @@
           <w:sz w:val="30"/>
         </w:rPr>
         <w:tab/>
-      </w:r>
-      <w:r>
-        <w:rPr>
-          <w:b/>
-          <w:bCs/>
-          <w:sz w:val="30"/>
-        </w:rPr>
-        <w:t>- 1711546635</w:t>
       </w:r>
     </w:p>
     <w:p>
@@ -459,7 +425,7 @@
           <w:bCs/>
           <w:sz w:val="30"/>
         </w:rPr>
-        <w:t>Sinh viên thực hiện</w:t>
+        <w:t>MSSV</w:t>
       </w:r>
       <w:r>
         <w:rPr>
@@ -468,7 +434,6 @@
           <w:sz w:val="30"/>
         </w:rPr>
         <w:tab/>
-        <w:t xml:space="preserve">   : </w:t>
       </w:r>
       <w:r>
         <w:rPr>
@@ -476,23 +441,8 @@
           <w:bCs/>
           <w:sz w:val="30"/>
         </w:rPr>
-        <w:t>Đoàn Thị Thu Thảo</w:t>
-      </w:r>
-      <w:r>
-        <w:rPr>
-          <w:b/>
-          <w:bCs/>
-          <w:sz w:val="30"/>
-        </w:rPr>
         <w:tab/>
-      </w:r>
-      <w:r>
-        <w:rPr>
-          <w:b/>
-          <w:bCs/>
-          <w:sz w:val="30"/>
-        </w:rPr>
-        <w:t>- 1911547970</w:t>
+        <w:t>:</w:t>
       </w:r>
     </w:p>
     <w:p>
@@ -1060,7 +1010,21 @@
           <w:sz w:val="24"/>
           <w:szCs w:val="24"/>
         </w:rPr>
-        <w:t xml:space="preserve">Sinh viên thực hiện : </w:t>
+        <w:t xml:space="preserve">Sinh viên thực hiện </w:t>
+      </w:r>
+      <w:r>
+        <w:rPr>
+          <w:sz w:val="24"/>
+          <w:szCs w:val="24"/>
+        </w:rPr>
+        <w:t>1</w:t>
+      </w:r>
+      <w:r>
+        <w:rPr>
+          <w:sz w:val="24"/>
+          <w:szCs w:val="24"/>
+        </w:rPr>
+        <w:t xml:space="preserve">: </w:t>
       </w:r>
       <w:r>
         <w:rPr>
@@ -1090,14 +1054,21 @@
           <w:sz w:val="24"/>
           <w:szCs w:val="24"/>
         </w:rPr>
-        <w:t xml:space="preserve">Sinh viên thực hiện : </w:t>
+        <w:t xml:space="preserve">Sinh viên thực hiện </w:t>
       </w:r>
       <w:r>
         <w:rPr>
           <w:sz w:val="24"/>
           <w:szCs w:val="24"/>
         </w:rPr>
-        <w:t>Đoàn Thị Thu Thảo</w:t>
+        <w:t>2</w:t>
+      </w:r>
+      <w:r>
+        <w:rPr>
+          <w:sz w:val="24"/>
+          <w:szCs w:val="24"/>
+        </w:rPr>
+        <w:t>: Đoàn Thị Thu Thảo</w:t>
       </w:r>
     </w:p>
     <w:p>
@@ -2752,23 +2723,24 @@
         <w:jc w:val="both"/>
       </w:pPr>
       <w:r>
-        <w:t xml:space="preserve">Email: </w:t>
-      </w:r>
-      <w:r>
-        <w:t>anphuclong99@gmail.com</w:t>
+        <w:t>Email: anphuclong99@gmail.com</w:t>
       </w:r>
       <w:r>
         <w:rPr>
           <w:b/>
           <w:bCs/>
         </w:rPr>
-        <w:t xml:space="preserve">                                      </w:t>
-      </w:r>
-      <w:r>
-        <w:t xml:space="preserve">SĐT: </w:t>
-      </w:r>
-      <w:r>
-        <w:t>+84368413937</w:t>
+        <w:t xml:space="preserve">                                    </w:t>
+      </w:r>
+      <w:r>
+        <w:rPr>
+          <w:b/>
+          <w:bCs/>
+        </w:rPr>
+        <w:t xml:space="preserve"> </w:t>
+      </w:r>
+      <w:r>
+        <w:t>SĐT: +84368413937</w:t>
       </w:r>
     </w:p>
     <w:p>
@@ -2782,16 +2754,7 @@
         <w:jc w:val="both"/>
       </w:pPr>
       <w:r>
-        <w:t xml:space="preserve">Họ và tên sinh viên: </w:t>
-      </w:r>
-      <w:r>
-        <w:t xml:space="preserve">Đoàn Thị Thu Thảo                           </w:t>
-      </w:r>
-      <w:r>
-        <w:t xml:space="preserve">MSSV: </w:t>
-      </w:r>
-      <w:r>
-        <w:t>1911547970</w:t>
+        <w:t>Họ và tên sinh viên: Đoàn Thị Thu Thảo                           MSSV: 1911547970</w:t>
       </w:r>
     </w:p>
     <w:p>
@@ -2805,30 +2768,17 @@
         <w:jc w:val="both"/>
       </w:pPr>
       <w:r>
-        <w:t xml:space="preserve">Email: </w:t>
-      </w:r>
-      <w:r>
-        <w:t>doanthaocntt@gmail.com</w:t>
+        <w:t>Email: doanthaocntt@gmail.com</w:t>
       </w:r>
       <w:r>
         <w:rPr>
           <w:b/>
           <w:bCs/>
         </w:rPr>
-        <w:t xml:space="preserve">                                      </w:t>
-      </w:r>
-      <w:r>
-        <w:rPr>
-          <w:b/>
-          <w:bCs/>
-        </w:rPr>
-        <w:t xml:space="preserve"> </w:t>
-      </w:r>
-      <w:r>
-        <w:t xml:space="preserve">SĐT: </w:t>
-      </w:r>
-      <w:r>
-        <w:t>+84797733700</w:t>
+        <w:t xml:space="preserve">                                       </w:t>
+      </w:r>
+      <w:r>
+        <w:t>SĐT: +84797733700</w:t>
       </w:r>
     </w:p>
     <w:p>
@@ -2854,7 +2804,13 @@
         <w:rPr>
           <w:b/>
         </w:rPr>
-        <w:t xml:space="preserve">         </w:t>
+        <w:t xml:space="preserve">        </w:t>
+      </w:r>
+      <w:r>
+        <w:rPr>
+          <w:b/>
+        </w:rPr>
+        <w:t xml:space="preserve">                        </w:t>
       </w:r>
       <w:r>
         <w:t xml:space="preserve">Lớp: </w:t>
@@ -2947,7 +2903,7 @@
         <w:rPr>
           <w:b/>
         </w:rPr>
-        <w:t>7</w:t>
+        <w:t>5</w:t>
       </w:r>
       <w:r>
         <w:rPr>
@@ -3372,37 +3328,7 @@
         <w:t>Đỗ Hoàng Nam,</w:t>
       </w:r>
       <w:r>
-        <w:t xml:space="preserve"> người đã hướng dẫn tận tình,</w:t>
-      </w:r>
-      <w:r>
-        <w:t xml:space="preserve"> </w:t>
-      </w:r>
-      <w:r>
-        <w:t>đóng góp các ý kiến chuyên môn của luận văn, các bài báo khoa học. Thầy đã động viên</w:t>
-      </w:r>
-      <w:r>
-        <w:t xml:space="preserve"> </w:t>
-      </w:r>
-      <w:r>
-        <w:t>tinh thần</w:t>
-      </w:r>
-      <w:r>
-        <w:t xml:space="preserve"> </w:t>
-      </w:r>
-      <w:r>
-        <w:t>tôi cố gắng hoàn thành những nghiên cứu đặt ra. Thầy cũng cung cấp một số</w:t>
-      </w:r>
-      <w:r>
-        <w:t xml:space="preserve"> </w:t>
-      </w:r>
-      <w:r>
-        <w:t>tài liệu liên quan đến luận văn mà tôi đang nghiên cứu và ân cần nhắc nhở tôi đến tiến</w:t>
-      </w:r>
-      <w:r>
-        <w:t xml:space="preserve"> </w:t>
-      </w:r>
-      <w:r>
-        <w:t>độ thực hiện luận văn này.</w:t>
+        <w:t xml:space="preserve"> người đã hướng dẫn tận tình, đóng góp các ý kiến chuyên môn của luận văn, các bài báo khoa học. Thầy đã động viên tinh thần tôi cố gắng hoàn thành những nghiên cứu đặt ra. Thầy cũng cung cấp một số tài liệu liên quan đến luận văn mà tôi đang nghiên cứu và ân cần nhắc nhở tôi đến tiến độ thực hiện luận văn này.</w:t>
       </w:r>
     </w:p>
     <w:p>
@@ -3411,25 +3337,7 @@
         <w:jc w:val="both"/>
       </w:pPr>
       <w:r>
-        <w:t>Tôi cũng chân thành gởi lời cám ơn đến các Thầy Cô khoa Công nghệ thông tin</w:t>
-      </w:r>
-      <w:r>
-        <w:t xml:space="preserve"> </w:t>
-      </w:r>
-      <w:r>
-        <w:t>trường Đại</w:t>
-      </w:r>
-      <w:r>
-        <w:t xml:space="preserve"> </w:t>
-      </w:r>
-      <w:r>
-        <w:t>học Nguyễn Tất Thành đã giảng dạy, hướng dẫn, trang bị các kiến thức cho</w:t>
-      </w:r>
-      <w:r>
-        <w:t xml:space="preserve"> </w:t>
-      </w:r>
-      <w:r>
-        <w:t xml:space="preserve">tôi trong </w:t>
+        <w:t xml:space="preserve">Tôi cũng chân thành gởi lời cám ơn đến các Thầy Cô khoa Công nghệ thông tin trường Đại học Nguyễn Tất Thành đã giảng dạy, hướng dẫn, trang bị các kiến thức cho tôi trong </w:t>
       </w:r>
       <w:r>
         <w:t>3</w:t>
@@ -3444,19 +3352,7 @@
         <w:jc w:val="both"/>
       </w:pPr>
       <w:r>
-        <w:t>Tôi xin gởi lời cám ơn đến anh, chị, bạn bè, đồng nghiệp bằng nhiều hình thức</w:t>
-      </w:r>
-      <w:r>
-        <w:t xml:space="preserve"> </w:t>
-      </w:r>
-      <w:r>
-        <w:t>khác nhau đã giúp đỡ tôi trong quá trình học tập tại trường cũng như trong thời gian</w:t>
-      </w:r>
-      <w:r>
-        <w:t xml:space="preserve"> </w:t>
-      </w:r>
-      <w:r>
-        <w:t xml:space="preserve">hoàn thành </w:t>
+        <w:t xml:space="preserve">Tôi xin gởi lời cám ơn đến anh, chị, bạn bè, đồng nghiệp bằng nhiều hình thức khác nhau đã giúp đỡ tôi trong quá trình học tập tại trường cũng như trong thời gian hoàn thành </w:t>
       </w:r>
       <w:r>
         <w:t>đồ án.</w:t>
@@ -3616,64 +3512,7 @@
         <w:jc w:val="both"/>
       </w:pPr>
       <w:r>
-        <w:t xml:space="preserve">Ở </w:t>
-      </w:r>
-      <w:r>
-        <w:t>n</w:t>
-      </w:r>
-      <w:r>
-        <w:t>ước ta hiện nay, việc xây dựng một ứng dụng game đã không còn xa lạ, nhưng</w:t>
-      </w:r>
-      <w:r>
-        <w:t xml:space="preserve"> </w:t>
-      </w:r>
-      <w:r>
-        <w:t>để tạo</w:t>
-      </w:r>
-      <w:r>
-        <w:t xml:space="preserve"> </w:t>
-      </w:r>
-      <w:r>
-        <w:t>ra một game hay và chất lượng là một vấn đề không dễ. Đây là một vấn đề nan</w:t>
-      </w:r>
-      <w:r>
-        <w:t xml:space="preserve"> </w:t>
-      </w:r>
-      <w:r>
-        <w:t>giải, để xây dựng được một game đạt chất lượng ngoài việc người lập trình phải có kinh</w:t>
-      </w:r>
-      <w:r>
-        <w:t xml:space="preserve"> </w:t>
-      </w:r>
-      <w:r>
-        <w:t>nghiệm, kiến thức vững ch</w:t>
-      </w:r>
-      <w:r>
-        <w:t>ắc</w:t>
-      </w:r>
-      <w:r>
-        <w:t xml:space="preserve"> về các công cụ và ngôn ng</w:t>
-      </w:r>
-      <w:r>
-        <w:t xml:space="preserve">ữ </w:t>
-      </w:r>
-      <w:r>
-        <w:t>lập trình, thì cần phải hiểu,</w:t>
-      </w:r>
-      <w:r>
-        <w:t xml:space="preserve"> </w:t>
-      </w:r>
-      <w:r>
-        <w:t>hoạch định và phân tích tối ưu được các vai trò chức năng của hệ thống thông tin, chính</w:t>
-      </w:r>
-      <w:r>
-        <w:t xml:space="preserve"> </w:t>
-      </w:r>
-      <w:r>
-        <w:t xml:space="preserve">vì thế nhóm chúng em chọn đề tài </w:t>
-      </w:r>
-      <w:r>
-        <w:t>“Xây dựng game đua xe vượt chướng ngại vật”</w:t>
+        <w:t>Ở nước ta hiện nay, việc xây dựng một ứng dụng game đã không còn xa lạ, nhưng để tạo ra một game hay và chất lượng là một vấn đề không dễ. Đây là một vấn đề nan giải, để xây dựng được một game đạt chất lượng ngoài việc người lập trình phải có kinh nghiệm, kiến thức vững chắc về các công cụ và ngôn ngữ lập trình, thì cần phải hiểu, hoạch định và phân tích tối ưu được các vai trò chức năng của hệ thống thông tin, chính vì thế nhóm chúng em chọn đề tài “Xây dựng game đua xe vượt chướng ngại vật”</w:t>
       </w:r>
       <w:r>
         <w:t>.</w:t>
@@ -3766,8 +3605,8 @@
           <w:color w:val="000000" w:themeColor="text1"/>
         </w:rPr>
       </w:pPr>
-      <w:bookmarkStart w:id="3" w:name="_Toc49667994"/>
-      <w:bookmarkStart w:id="4" w:name="_Toc49667997"/>
+      <w:bookmarkStart w:id="3" w:name="_Toc49667997"/>
+      <w:bookmarkStart w:id="4" w:name="_Toc49667994"/>
       <w:r>
         <w:rPr>
           <w:color w:val="000000" w:themeColor="text1"/>
@@ -3775,7 +3614,7 @@
         <w:lastRenderedPageBreak/>
         <w:t>MỤC LỤC</w:t>
       </w:r>
-      <w:bookmarkEnd w:id="4"/>
+      <w:bookmarkEnd w:id="3"/>
     </w:p>
     <w:p>
       <w:pPr>
@@ -5181,7 +5020,304 @@
         <w:lastRenderedPageBreak/>
         <w:t>DANH SÁCH HÌNH</w:t>
       </w:r>
-      <w:bookmarkEnd w:id="3"/>
+      <w:bookmarkEnd w:id="4"/>
+    </w:p>
+    <w:p>
+      <w:pPr>
+        <w:pStyle w:val="TableofFigures"/>
+        <w:tabs>
+          <w:tab w:val="right" w:leader="dot" w:pos="9345"/>
+        </w:tabs>
+        <w:rPr>
+          <w:rFonts w:asciiTheme="minorHAnsi" w:eastAsiaTheme="minorEastAsia" w:hAnsiTheme="minorHAnsi" w:cstheme="minorBidi"/>
+          <w:noProof/>
+          <w:color w:val="auto"/>
+          <w:sz w:val="22"/>
+          <w:szCs w:val="22"/>
+        </w:rPr>
+      </w:pPr>
+      <w:r>
+        <w:fldChar w:fldCharType="begin"/>
+      </w:r>
+      <w:r>
+        <w:instrText xml:space="preserve"> TOC \h \z \c "Hình" </w:instrText>
+      </w:r>
+      <w:r>
+        <w:fldChar w:fldCharType="separate"/>
+      </w:r>
+      <w:hyperlink w:anchor="_Toc101816222" w:history="1">
+        <w:r>
+          <w:rPr>
+            <w:rStyle w:val="Hyperlink"/>
+            <w:noProof/>
+          </w:rPr>
+          <w:t>Hình 1: Giao diện unity</w:t>
+        </w:r>
+        <w:r>
+          <w:rPr>
+            <w:noProof/>
+            <w:webHidden/>
+          </w:rPr>
+          <w:tab/>
+        </w:r>
+        <w:r>
+          <w:rPr>
+            <w:noProof/>
+            <w:webHidden/>
+          </w:rPr>
+          <w:fldChar w:fldCharType="begin"/>
+        </w:r>
+        <w:r>
+          <w:rPr>
+            <w:noProof/>
+            <w:webHidden/>
+          </w:rPr>
+          <w:instrText xml:space="preserve"> PAGEREF _Toc101816222 \h </w:instrText>
+        </w:r>
+        <w:r>
+          <w:rPr>
+            <w:noProof/>
+            <w:webHidden/>
+          </w:rPr>
+        </w:r>
+        <w:r>
+          <w:rPr>
+            <w:noProof/>
+            <w:webHidden/>
+          </w:rPr>
+          <w:fldChar w:fldCharType="separate"/>
+        </w:r>
+        <w:r>
+          <w:rPr>
+            <w:noProof/>
+            <w:webHidden/>
+          </w:rPr>
+          <w:t>2</w:t>
+        </w:r>
+        <w:r>
+          <w:rPr>
+            <w:noProof/>
+            <w:webHidden/>
+          </w:rPr>
+          <w:fldChar w:fldCharType="end"/>
+        </w:r>
+      </w:hyperlink>
+    </w:p>
+    <w:p>
+      <w:pPr>
+        <w:pStyle w:val="TableofFigures"/>
+        <w:tabs>
+          <w:tab w:val="right" w:leader="dot" w:pos="9345"/>
+        </w:tabs>
+        <w:rPr>
+          <w:rFonts w:asciiTheme="minorHAnsi" w:eastAsiaTheme="minorEastAsia" w:hAnsiTheme="minorHAnsi" w:cstheme="minorBidi"/>
+          <w:noProof/>
+          <w:color w:val="auto"/>
+          <w:sz w:val="22"/>
+          <w:szCs w:val="22"/>
+        </w:rPr>
+      </w:pPr>
+      <w:hyperlink w:anchor="_Toc101816223" w:history="1">
+        <w:r>
+          <w:rPr>
+            <w:rStyle w:val="Hyperlink"/>
+            <w:noProof/>
+          </w:rPr>
+          <w:t>Hình 2</w:t>
+        </w:r>
+        <w:r>
+          <w:rPr>
+            <w:noProof/>
+            <w:webHidden/>
+          </w:rPr>
+          <w:tab/>
+        </w:r>
+        <w:r>
+          <w:rPr>
+            <w:noProof/>
+            <w:webHidden/>
+          </w:rPr>
+          <w:fldChar w:fldCharType="begin"/>
+        </w:r>
+        <w:r>
+          <w:rPr>
+            <w:noProof/>
+            <w:webHidden/>
+          </w:rPr>
+          <w:instrText xml:space="preserve"> PAGEREF _Toc101816223 \h </w:instrText>
+        </w:r>
+        <w:r>
+          <w:rPr>
+            <w:noProof/>
+            <w:webHidden/>
+          </w:rPr>
+        </w:r>
+        <w:r>
+          <w:rPr>
+            <w:noProof/>
+            <w:webHidden/>
+          </w:rPr>
+          <w:fldChar w:fldCharType="separate"/>
+        </w:r>
+        <w:r>
+          <w:rPr>
+            <w:noProof/>
+            <w:webHidden/>
+          </w:rPr>
+          <w:t>3</w:t>
+        </w:r>
+        <w:r>
+          <w:rPr>
+            <w:noProof/>
+            <w:webHidden/>
+          </w:rPr>
+          <w:fldChar w:fldCharType="end"/>
+        </w:r>
+      </w:hyperlink>
+    </w:p>
+    <w:p>
+      <w:pPr>
+        <w:pStyle w:val="TableofFigures"/>
+        <w:tabs>
+          <w:tab w:val="right" w:leader="dot" w:pos="9345"/>
+        </w:tabs>
+        <w:rPr>
+          <w:rFonts w:asciiTheme="minorHAnsi" w:eastAsiaTheme="minorEastAsia" w:hAnsiTheme="minorHAnsi" w:cstheme="minorBidi"/>
+          <w:noProof/>
+          <w:color w:val="auto"/>
+          <w:sz w:val="22"/>
+          <w:szCs w:val="22"/>
+        </w:rPr>
+      </w:pPr>
+      <w:hyperlink w:anchor="_Toc101816224" w:history="1">
+        <w:r>
+          <w:rPr>
+            <w:rStyle w:val="Hyperlink"/>
+            <w:noProof/>
+          </w:rPr>
+          <w:t>Hình 3: Hàm Vector3 MoveTowards</w:t>
+        </w:r>
+        <w:r>
+          <w:rPr>
+            <w:noProof/>
+            <w:webHidden/>
+          </w:rPr>
+          <w:tab/>
+        </w:r>
+        <w:r>
+          <w:rPr>
+            <w:noProof/>
+            <w:webHidden/>
+          </w:rPr>
+          <w:fldChar w:fldCharType="begin"/>
+        </w:r>
+        <w:r>
+          <w:rPr>
+            <w:noProof/>
+            <w:webHidden/>
+          </w:rPr>
+          <w:instrText xml:space="preserve"> PAGEREF _Toc101816224 \h </w:instrText>
+        </w:r>
+        <w:r>
+          <w:rPr>
+            <w:noProof/>
+            <w:webHidden/>
+          </w:rPr>
+        </w:r>
+        <w:r>
+          <w:rPr>
+            <w:noProof/>
+            <w:webHidden/>
+          </w:rPr>
+          <w:fldChar w:fldCharType="separate"/>
+        </w:r>
+        <w:r>
+          <w:rPr>
+            <w:noProof/>
+            <w:webHidden/>
+          </w:rPr>
+          <w:t>4</w:t>
+        </w:r>
+        <w:r>
+          <w:rPr>
+            <w:noProof/>
+            <w:webHidden/>
+          </w:rPr>
+          <w:fldChar w:fldCharType="end"/>
+        </w:r>
+      </w:hyperlink>
+    </w:p>
+    <w:p>
+      <w:pPr>
+        <w:pStyle w:val="TableofFigures"/>
+        <w:tabs>
+          <w:tab w:val="right" w:leader="dot" w:pos="9345"/>
+        </w:tabs>
+        <w:rPr>
+          <w:rFonts w:asciiTheme="minorHAnsi" w:eastAsiaTheme="minorEastAsia" w:hAnsiTheme="minorHAnsi" w:cstheme="minorBidi"/>
+          <w:noProof/>
+          <w:color w:val="auto"/>
+          <w:sz w:val="22"/>
+          <w:szCs w:val="22"/>
+        </w:rPr>
+      </w:pPr>
+      <w:hyperlink w:anchor="_Toc101816225" w:history="1">
+        <w:r>
+          <w:rPr>
+            <w:rStyle w:val="Hyperlink"/>
+            <w:noProof/>
+          </w:rPr>
+          <w:t>Hình 4</w:t>
+        </w:r>
+        <w:r>
+          <w:rPr>
+            <w:noProof/>
+            <w:webHidden/>
+          </w:rPr>
+          <w:tab/>
+        </w:r>
+        <w:r>
+          <w:rPr>
+            <w:noProof/>
+            <w:webHidden/>
+          </w:rPr>
+          <w:fldChar w:fldCharType="begin"/>
+        </w:r>
+        <w:r>
+          <w:rPr>
+            <w:noProof/>
+            <w:webHidden/>
+          </w:rPr>
+          <w:instrText xml:space="preserve"> PAGEREF _Toc101816225 \h </w:instrText>
+        </w:r>
+        <w:r>
+          <w:rPr>
+            <w:noProof/>
+            <w:webHidden/>
+          </w:rPr>
+        </w:r>
+        <w:r>
+          <w:rPr>
+            <w:noProof/>
+            <w:webHidden/>
+          </w:rPr>
+          <w:fldChar w:fldCharType="separate"/>
+        </w:r>
+        <w:r>
+          <w:rPr>
+            <w:noProof/>
+            <w:webHidden/>
+          </w:rPr>
+          <w:t>5</w:t>
+        </w:r>
+        <w:r>
+          <w:rPr>
+            <w:noProof/>
+            <w:webHidden/>
+          </w:rPr>
+          <w:fldChar w:fldCharType="end"/>
+        </w:r>
+      </w:hyperlink>
     </w:p>
     <w:p>
       <w:pPr>
@@ -5212,6 +5348,12 @@
         <w:rPr>
           <w:color w:val="000000" w:themeColor="text1"/>
         </w:rPr>
+        <w:fldChar w:fldCharType="end"/>
+      </w:r>
+      <w:r>
+        <w:rPr>
+          <w:color w:val="000000" w:themeColor="text1"/>
+        </w:rPr>
         <w:br w:type="page"/>
       </w:r>
     </w:p>
@@ -5284,7 +5426,7 @@
           <w:color w:val="2D323C"/>
           <w:shd w:val="clear" w:color="auto" w:fill="FFFFFF"/>
         </w:rPr>
-        <w:t>Ngày nay, với sự phát triển như vũ bão của khoa học công nghệ đã thúc đẩy nhu cầu về thị trường giải trí công nghệ cao tăng nhanh. Các sản phẩm giải trí mà đặc biệt là Video Game đã mang lại một nguồn lợi khổng lồ cho ngành công nghiệp máy tính. Sự cạnh tranh khốc liệt đã đặt ra yêu cầu các sản phẩm Game phải ngày càng có chất lượng cao hơn, đa dạng hơn và thời gian hoàn thành ngắn hơn. Do đó, Game Engine ra đời với mục đích rút ngắn thời gian và giảm thiểu chi phí trong việc phát triển Game. Các Game với quy mô vừa và lớn hiện nay dù đa dạng về nội dung và chủng loại nhưng có một điểm chung là đều được xây dựng nhờ các Game Engine. Chất lượng của Game phụ thuộc vào chất lượng của Game Engine mà nó sử dụng. Game Engine là thành phần cốt lõi Game hiện nay, đặc biệt là Game 3D</w:t>
+        <w:t>Ngày nay, với sự phát triển như vũ bão của khoa học công nghệ đã thúc đẩy nhu cầu về thị trường giải trí công nghệ cao tăng nhanh. Các sản phẩm giải trí mà đặc biệt là Video Game đã mang lại một nguồn lợi khổng lồ cho ngành công nghiệp máy tính. Sự cạnh tranh khốc liệt đã đặt ra yêu cầu các sản phẩm Game phải ngày càng có chất lượng cao hơn, đa dạng hơn và thời gian hoàn thành ngắn hơn. Do đó, Game Engine ra đời với mục đích rút ngắn thời gian và giảm thiểu chi phí trong việc phát triển Game. Game Engine là thành phần cốt lõi Game hiện nay, đặc biệt là Game 3D</w:t>
       </w:r>
       <w:r>
         <w:rPr>
@@ -5414,6 +5556,7 @@
           <w:ilvl w:val="0"/>
           <w:numId w:val="54"/>
         </w:numPr>
+        <w:spacing w:line="360" w:lineRule="auto"/>
         <w:rPr>
           <w:rFonts w:eastAsia="Arial"/>
         </w:rPr>
@@ -5432,6 +5575,7 @@
           <w:ilvl w:val="0"/>
           <w:numId w:val="54"/>
         </w:numPr>
+        <w:spacing w:line="360" w:lineRule="auto"/>
         <w:rPr>
           <w:rFonts w:eastAsia="Arial"/>
         </w:rPr>
@@ -5456,6 +5600,7 @@
           <w:ilvl w:val="0"/>
           <w:numId w:val="54"/>
         </w:numPr>
+        <w:spacing w:line="360" w:lineRule="auto"/>
         <w:rPr>
           <w:rFonts w:eastAsia="Arial"/>
         </w:rPr>
@@ -5480,6 +5625,7 @@
           <w:ilvl w:val="0"/>
           <w:numId w:val="54"/>
         </w:numPr>
+        <w:spacing w:line="360" w:lineRule="auto"/>
         <w:rPr>
           <w:rFonts w:eastAsia="Arial"/>
         </w:rPr>
@@ -5634,6 +5780,7 @@
           <w:ilvl w:val="1"/>
           <w:numId w:val="8"/>
         </w:numPr>
+        <w:spacing w:line="240" w:lineRule="auto"/>
         <w:jc w:val="both"/>
         <w:rPr>
           <w:rFonts w:eastAsia="Arial"/>
@@ -5658,6 +5805,7 @@
         <w:spacing w:line="360" w:lineRule="auto"/>
         <w:rPr>
           <w:rFonts w:ascii="Times New Roman" w:eastAsia="Arial" w:hAnsi="Times New Roman"/>
+          <w:color w:val="auto"/>
         </w:rPr>
       </w:pPr>
       <w:r>
@@ -5670,6 +5818,141 @@
     </w:p>
     <w:p>
       <w:pPr>
+        <w:spacing w:line="360" w:lineRule="auto"/>
+        <w:jc w:val="both"/>
+        <w:rPr>
+          <w:rFonts w:eastAsia="Arial"/>
+        </w:rPr>
+      </w:pPr>
+      <w:r>
+        <w:rPr>
+          <w:rFonts w:eastAsia="Arial"/>
+        </w:rPr>
+        <w:t>Các thành phần cơ bản trong giao diện Unity gồm:</w:t>
+      </w:r>
+    </w:p>
+    <w:p>
+      <w:pPr>
+        <w:spacing w:line="360" w:lineRule="auto"/>
+        <w:jc w:val="both"/>
+        <w:rPr>
+          <w:rFonts w:eastAsia="Arial"/>
+        </w:rPr>
+      </w:pPr>
+      <w:r>
+        <w:rPr>
+          <w:rFonts w:eastAsia="Arial"/>
+        </w:rPr>
+        <w:t>Scene: nơi làm việc và tạo vật thể để tương tác với nhau và được quyết định bởi góc nhìn của Camera</w:t>
+      </w:r>
+    </w:p>
+    <w:p>
+      <w:pPr>
+        <w:spacing w:line="360" w:lineRule="auto"/>
+        <w:jc w:val="both"/>
+        <w:rPr>
+          <w:rFonts w:eastAsia="Arial"/>
+        </w:rPr>
+      </w:pPr>
+      <w:r>
+        <w:rPr>
+          <w:rFonts w:eastAsia="Arial"/>
+        </w:rPr>
+        <w:t>Game: View mà người chơi sẽ nhìn thấy khi chơi game</w:t>
+      </w:r>
+    </w:p>
+    <w:p>
+      <w:pPr>
+        <w:spacing w:line="360" w:lineRule="auto"/>
+        <w:jc w:val="both"/>
+        <w:rPr>
+          <w:rFonts w:eastAsia="Arial"/>
+        </w:rPr>
+      </w:pPr>
+      <w:r>
+        <w:rPr>
+          <w:rFonts w:eastAsia="Arial"/>
+        </w:rPr>
+        <w:t>Hierarchy: chứa các vật thể hay object</w:t>
+      </w:r>
+    </w:p>
+    <w:p>
+      <w:pPr>
+        <w:spacing w:line="360" w:lineRule="auto"/>
+        <w:jc w:val="both"/>
+        <w:rPr>
+          <w:rFonts w:eastAsia="Arial"/>
+        </w:rPr>
+      </w:pPr>
+      <w:r>
+        <w:rPr>
+          <w:rFonts w:eastAsia="Arial"/>
+        </w:rPr>
+        <w:t>Project: quản lý folder</w:t>
+      </w:r>
+    </w:p>
+    <w:p>
+      <w:pPr>
+        <w:spacing w:line="360" w:lineRule="auto"/>
+        <w:jc w:val="both"/>
+        <w:rPr>
+          <w:rFonts w:eastAsia="Arial"/>
+        </w:rPr>
+      </w:pPr>
+      <w:r>
+        <w:rPr>
+          <w:rFonts w:eastAsia="Arial"/>
+        </w:rPr>
+        <w:t>Assets: chứa cảnh quay hay kịch bản game hay một level cao hơn</w:t>
+      </w:r>
+    </w:p>
+    <w:p>
+      <w:pPr>
+        <w:spacing w:line="360" w:lineRule="auto"/>
+        <w:jc w:val="both"/>
+        <w:rPr>
+          <w:rFonts w:eastAsia="Arial"/>
+        </w:rPr>
+      </w:pPr>
+      <w:r>
+        <w:rPr>
+          <w:rFonts w:eastAsia="Arial"/>
+        </w:rPr>
+        <w:t>Inspector: mô tả thông tin của từng vật thể hay object</w:t>
+      </w:r>
+    </w:p>
+    <w:p>
+      <w:pPr>
+        <w:spacing w:line="360" w:lineRule="auto"/>
+        <w:jc w:val="both"/>
+        <w:rPr>
+          <w:rFonts w:eastAsia="Arial"/>
+        </w:rPr>
+      </w:pPr>
+      <w:r>
+        <w:rPr>
+          <w:rFonts w:eastAsia="Arial"/>
+        </w:rPr>
+        <w:t>Default: Hỗ trợ nhiều sắp xếp giao diện làm việc khác nhau</w:t>
+      </w:r>
+    </w:p>
+    <w:p>
+      <w:pPr>
+        <w:spacing w:line="360" w:lineRule="auto"/>
+        <w:jc w:val="both"/>
+        <w:rPr>
+          <w:rFonts w:eastAsia="Arial"/>
+        </w:rPr>
+      </w:pPr>
+      <w:r>
+        <w:rPr>
+          <w:rFonts w:eastAsia="Arial"/>
+        </w:rPr>
+        <w:t>Asset Store: cửa hàng unity để tải các Assets hay vật thể có sẵn</w:t>
+      </w:r>
+    </w:p>
+    <w:p>
+      <w:pPr>
         <w:keepNext/>
         <w:jc w:val="center"/>
         <w:rPr>
@@ -5679,6 +5962,7 @@
       <w:r>
         <w:rPr>
           <w:rFonts w:eastAsia="Arial"/>
+          <w:noProof/>
           <w:color w:val="auto"/>
         </w:rPr>
         <w:drawing>
@@ -5726,6 +6010,7 @@
           <w:color w:val="auto"/>
         </w:rPr>
       </w:pPr>
+      <w:bookmarkStart w:id="13" w:name="_Toc101816222"/>
       <w:r>
         <w:rPr>
           <w:color w:val="auto"/>
@@ -5769,6 +6054,7 @@
         </w:rPr>
         <w:t>: Giao diện unity</w:t>
       </w:r>
+      <w:bookmarkEnd w:id="13"/>
     </w:p>
     <w:p>
       <w:pPr>
@@ -5904,6 +6190,7 @@
     <w:p>
       <w:pPr>
         <w:pStyle w:val="Heading2"/>
+        <w:spacing w:line="240" w:lineRule="auto"/>
         <w:jc w:val="both"/>
         <w:rPr>
           <w:rFonts w:eastAsia="Arial"/>
@@ -5911,16 +6198,17 @@
           <w:sz w:val="28"/>
         </w:rPr>
       </w:pPr>
-      <w:bookmarkStart w:id="13" w:name="_Toc97799776"/>
+      <w:bookmarkStart w:id="14" w:name="_Toc97799776"/>
       <w:r>
         <w:rPr>
           <w:rFonts w:eastAsia="Arial"/>
           <w:color w:val="000000" w:themeColor="text1"/>
           <w:sz w:val="28"/>
         </w:rPr>
+        <w:lastRenderedPageBreak/>
         <w:t>Lập trình trên Unity</w:t>
       </w:r>
-      <w:bookmarkEnd w:id="13"/>
+      <w:bookmarkEnd w:id="14"/>
     </w:p>
     <w:p>
       <w:pPr>
@@ -5971,25 +6259,11 @@
         </w:rPr>
         <w:t>Click chọn Edit -&gt; References</w:t>
       </w:r>
-    </w:p>
-    <w:p>
-      <w:pPr>
-        <w:spacing w:line="360" w:lineRule="auto"/>
+      <w:r>
         <w:rPr>
           <w:rFonts w:eastAsia="Arial"/>
         </w:rPr>
-      </w:pPr>
-      <w:r>
-        <w:rPr>
-          <w:rFonts w:eastAsia="Arial"/>
-        </w:rPr>
-        <w:t>Thiết lập môi trường sử dụng ngôn ngữ lập trình C# trong Unity</w:t>
-      </w:r>
-      <w:r>
-        <w:rPr>
-          <w:rFonts w:eastAsia="Arial"/>
-        </w:rPr>
-        <w:t xml:space="preserve"> </w:t>
+        <w:t xml:space="preserve"> -&gt;Xuất hiện hộp thoại Preferences</w:t>
       </w:r>
     </w:p>
     <w:p>
@@ -6033,9 +6307,9 @@
       </w:pPr>
       <w:r>
         <w:rPr>
+          <w:noProof/>
           <w:color w:val="auto"/>
         </w:rPr>
-        <w:lastRenderedPageBreak/>
         <w:drawing>
           <wp:inline distT="0" distB="0" distL="0" distR="0" wp14:anchorId="4552A28D" wp14:editId="429F9413">
             <wp:extent cx="5940425" cy="4505325"/>
@@ -6101,6 +6375,7 @@
           <w:color w:val="auto"/>
         </w:rPr>
       </w:pPr>
+      <w:bookmarkStart w:id="15" w:name="_Toc101816223"/>
       <w:r>
         <w:rPr>
           <w:color w:val="auto"/>
@@ -6132,6 +6407,7 @@
         </w:rPr>
         <w:t>2</w:t>
       </w:r>
+      <w:bookmarkEnd w:id="15"/>
       <w:r>
         <w:rPr>
           <w:color w:val="auto"/>
@@ -6223,6 +6499,7 @@
           <w:rFonts w:ascii="Times New Roman" w:hAnsi="Times New Roman"/>
           <w:color w:val="auto"/>
         </w:rPr>
+        <w:lastRenderedPageBreak/>
         <w:t xml:space="preserve">Các hàm liên quan đến chuyển động: </w:t>
       </w:r>
     </w:p>
@@ -6268,9 +6545,9 @@
       </w:pPr>
       <w:r>
         <w:rPr>
+          <w:noProof/>
           <w:color w:val="auto"/>
         </w:rPr>
-        <w:lastRenderedPageBreak/>
         <w:drawing>
           <wp:inline distT="0" distB="0" distL="0" distR="0" wp14:anchorId="7048BF32" wp14:editId="1C0F39FA">
             <wp:extent cx="4798142" cy="3244544"/>
@@ -6336,6 +6613,7 @@
           <w:color w:val="auto"/>
         </w:rPr>
       </w:pPr>
+      <w:bookmarkStart w:id="16" w:name="_Toc101816224"/>
       <w:r>
         <w:rPr>
           <w:color w:val="auto"/>
@@ -6385,6 +6663,7 @@
         </w:rPr>
         <w:t xml:space="preserve"> MoveTowards</w:t>
       </w:r>
+      <w:bookmarkEnd w:id="16"/>
     </w:p>
     <w:p>
       <w:pPr>
@@ -6480,6 +6759,7 @@
       </w:pPr>
       <w:r>
         <w:rPr>
+          <w:noProof/>
           <w:color w:val="auto"/>
         </w:rPr>
         <w:lastRenderedPageBreak/>
@@ -6548,6 +6828,7 @@
           <w:color w:val="auto"/>
         </w:rPr>
       </w:pPr>
+      <w:bookmarkStart w:id="17" w:name="_Toc101816225"/>
       <w:r>
         <w:rPr>
           <w:color w:val="auto"/>
@@ -6579,6 +6860,7 @@
         </w:rPr>
         <w:t>4</w:t>
       </w:r>
+      <w:bookmarkEnd w:id="17"/>
       <w:r>
         <w:rPr>
           <w:color w:val="auto"/>
@@ -6616,7 +6898,7 @@
           <w:color w:val="000000" w:themeColor="text1"/>
         </w:rPr>
       </w:pPr>
-      <w:bookmarkStart w:id="14" w:name="_Toc97799777"/>
+      <w:bookmarkStart w:id="18" w:name="_Toc97799777"/>
       <w:r>
         <w:rPr>
           <w:rFonts w:eastAsia="Arial"/>
@@ -6625,7 +6907,7 @@
         <w:lastRenderedPageBreak/>
         <w:t>NỘI DUNG HIỆN THỰC</w:t>
       </w:r>
-      <w:bookmarkEnd w:id="14"/>
+      <w:bookmarkEnd w:id="18"/>
     </w:p>
     <w:p>
       <w:pPr>
@@ -6645,7 +6927,7 @@
         </w:rPr>
         <w:t xml:space="preserve"> </w:t>
       </w:r>
-      <w:bookmarkStart w:id="15" w:name="_Toc97799778"/>
+      <w:bookmarkStart w:id="19" w:name="_Toc97799778"/>
       <w:r>
         <w:rPr>
           <w:rFonts w:eastAsia="Arial"/>
@@ -6655,7 +6937,7 @@
         </w:rPr>
         <w:t>Ý tưởng của trò chơi</w:t>
       </w:r>
-      <w:bookmarkEnd w:id="15"/>
+      <w:bookmarkEnd w:id="19"/>
     </w:p>
     <w:p>
       <w:pPr>
@@ -6684,7 +6966,7 @@
         </w:rPr>
         <w:t xml:space="preserve"> </w:t>
       </w:r>
-      <w:bookmarkStart w:id="16" w:name="_Toc97799779"/>
+      <w:bookmarkStart w:id="20" w:name="_Toc97799779"/>
       <w:r>
         <w:rPr>
           <w:rFonts w:eastAsia="Arial"/>
@@ -6703,7 +6985,7 @@
         </w:rPr>
         <w:t>iao diện trò chơi</w:t>
       </w:r>
-      <w:bookmarkEnd w:id="16"/>
+      <w:bookmarkEnd w:id="20"/>
     </w:p>
     <w:p>
       <w:pPr>
@@ -6732,7 +7014,7 @@
         </w:rPr>
         <w:t xml:space="preserve"> </w:t>
       </w:r>
-      <w:bookmarkStart w:id="17" w:name="_Toc97799780"/>
+      <w:bookmarkStart w:id="21" w:name="_Toc97799780"/>
       <w:r>
         <w:rPr>
           <w:rFonts w:eastAsia="Arial"/>
@@ -6742,7 +7024,7 @@
         </w:rPr>
         <w:t>Hướng dẫn trò chơi</w:t>
       </w:r>
-      <w:bookmarkEnd w:id="17"/>
+      <w:bookmarkEnd w:id="21"/>
     </w:p>
     <w:p>
       <w:pPr>
@@ -6771,7 +7053,7 @@
           <w:szCs w:val="32"/>
         </w:rPr>
       </w:pPr>
-      <w:bookmarkStart w:id="18" w:name="_Toc97799781"/>
+      <w:bookmarkStart w:id="22" w:name="_Toc97799781"/>
       <w:r>
         <w:rPr>
           <w:rFonts w:eastAsia="Arial"/>
@@ -6781,7 +7063,7 @@
         <w:lastRenderedPageBreak/>
         <w:t>KẾT LUẬN</w:t>
       </w:r>
-      <w:bookmarkEnd w:id="18"/>
+      <w:bookmarkEnd w:id="22"/>
     </w:p>
     <w:p>
       <w:pPr>
@@ -6865,8 +7147,8 @@
           <w:color w:val="000000" w:themeColor="text1"/>
         </w:rPr>
       </w:pPr>
-      <w:bookmarkStart w:id="19" w:name="_Toc49668003"/>
-      <w:bookmarkStart w:id="20" w:name="_Toc97799782"/>
+      <w:bookmarkStart w:id="23" w:name="_Toc49668003"/>
+      <w:bookmarkStart w:id="24" w:name="_Toc97799782"/>
       <w:r>
         <w:rPr>
           <w:rFonts w:eastAsia="Arial"/>
@@ -6875,8 +7157,8 @@
         <w:lastRenderedPageBreak/>
         <w:t>TÀI LIỆU THAM KHẢO</w:t>
       </w:r>
-      <w:bookmarkEnd w:id="19"/>
-      <w:bookmarkEnd w:id="20"/>
+      <w:bookmarkEnd w:id="23"/>
+      <w:bookmarkEnd w:id="24"/>
     </w:p>
     <w:p>
       <w:pPr>
@@ -6909,7 +7191,7 @@
           <w:color w:val="000000" w:themeColor="text1"/>
         </w:rPr>
       </w:pPr>
-      <w:bookmarkStart w:id="21" w:name="_Toc97799783"/>
+      <w:bookmarkStart w:id="25" w:name="_Toc97799783"/>
       <w:r>
         <w:rPr>
           <w:rFonts w:eastAsia="Arial"/>
@@ -6925,7 +7207,7 @@
         </w:rPr>
         <w:t xml:space="preserve"> CODE</w:t>
       </w:r>
-      <w:bookmarkEnd w:id="21"/>
+      <w:bookmarkEnd w:id="25"/>
     </w:p>
     <w:p>
       <w:pPr>
@@ -6942,7 +7224,7 @@
           <w:color w:val="000000" w:themeColor="text1"/>
         </w:rPr>
       </w:pPr>
-      <w:bookmarkStart w:id="22" w:name="_Toc97799784"/>
+      <w:bookmarkStart w:id="26" w:name="_Toc97799784"/>
       <w:r>
         <w:rPr>
           <w:rFonts w:eastAsia="Arial"/>
@@ -6950,7 +7232,7 @@
         </w:rPr>
         <w:t>1. Link source code.</w:t>
       </w:r>
-      <w:bookmarkEnd w:id="22"/>
+      <w:bookmarkEnd w:id="26"/>
     </w:p>
     <w:p>
       <w:pPr>
@@ -6967,7 +7249,7 @@
           <w:color w:val="000000" w:themeColor="text1"/>
         </w:rPr>
       </w:pPr>
-      <w:bookmarkStart w:id="23" w:name="_Toc97799785"/>
+      <w:bookmarkStart w:id="27" w:name="_Toc97799785"/>
       <w:r>
         <w:rPr>
           <w:rFonts w:eastAsia="Arial"/>
@@ -6975,7 +7257,7 @@
         </w:rPr>
         <w:t>2. Code mẫu</w:t>
       </w:r>
-      <w:bookmarkEnd w:id="23"/>
+      <w:bookmarkEnd w:id="27"/>
     </w:p>
     <w:p>
       <w:pPr>
@@ -14787,6 +15069,7 @@
   <w:style w:type="character" w:default="1" w:styleId="DefaultParagraphFont">
     <w:name w:val="Default Paragraph Font"/>
     <w:uiPriority w:val="1"/>
+    <w:semiHidden/>
     <w:unhideWhenUsed/>
   </w:style>
   <w:style w:type="table" w:default="1" w:styleId="TableNormal">
@@ -15708,10 +15991,6 @@
 </file>
 
 <file path=customXml/item1.xml><?xml version="1.0" encoding="utf-8"?>
-<b:Sources xmlns:b="http://schemas.openxmlformats.org/officeDocument/2006/bibliography" xmlns="http://schemas.openxmlformats.org/officeDocument/2006/bibliography" SelectedStyle="\APA.XSL" StyleName="APA"/>
-</file>
-
-<file path=customXml/item2.xml><?xml version="1.0" encoding="utf-8"?>
 <s:customData xmlns="http://www.wps.cn/officeDocument/2013/wpsCustomData" xmlns:s="http://www.wps.cn/officeDocument/2013/wpsCustomData">
   <customSectProps>
     <customSectPr/>
@@ -15724,18 +16003,22 @@
 </s:customData>
 </file>
 
+<file path=customXml/item2.xml><?xml version="1.0" encoding="utf-8"?>
+<b:Sources xmlns:b="http://schemas.openxmlformats.org/officeDocument/2006/bibliography" xmlns="http://schemas.openxmlformats.org/officeDocument/2006/bibliography" SelectedStyle="\APA.XSL" StyleName="APA"/>
+</file>
+
 <file path=customXml/itemProps1.xml><?xml version="1.0" encoding="utf-8"?>
+<ds:datastoreItem xmlns:ds="http://schemas.openxmlformats.org/officeDocument/2006/customXml" ds:itemID="{B1977F7D-205B-4081-913C-38D41E755F92}">
+  <ds:schemaRefs>
+    <ds:schemaRef ds:uri="http://www.wps.cn/officeDocument/2013/wpsCustomData"/>
+  </ds:schemaRefs>
+</ds:datastoreItem>
+</file>
+
+<file path=customXml/itemProps2.xml><?xml version="1.0" encoding="utf-8"?>
 <ds:datastoreItem xmlns:ds="http://schemas.openxmlformats.org/officeDocument/2006/customXml" ds:itemID="{E7C4E20B-1AA9-4CEA-98F4-FC39680F0BEF}">
   <ds:schemaRefs>
     <ds:schemaRef ds:uri="http://schemas.openxmlformats.org/officeDocument/2006/bibliography"/>
   </ds:schemaRefs>
 </ds:datastoreItem>
-</file>
-
-<file path=customXml/itemProps2.xml><?xml version="1.0" encoding="utf-8"?>
-<ds:datastoreItem xmlns:ds="http://schemas.openxmlformats.org/officeDocument/2006/customXml" ds:itemID="{B1977F7D-205B-4081-913C-38D41E755F92}">
-  <ds:schemaRefs>
-    <ds:schemaRef ds:uri="http://www.wps.cn/officeDocument/2013/wpsCustomData"/>
-  </ds:schemaRefs>
-</ds:datastoreItem>
 </file>
</xml_diff>